<commit_message>
Rapport + changements de langue
</commit_message>
<xml_diff>
--- a/Rapport du projet.docx
+++ b/Rapport du projet.docx
@@ -13,6 +13,13 @@
       <w:r>
         <w:br/>
         <w:t>Gnanda Paule Axelle Kouamé</w:t>
+      </w:r>
+      <w:r>
+        <w:br/>
+        <w:t>Kponaho Anne-Laure Magnané</w:t>
+      </w:r>
+      <w:r>
+        <w:t>0</w:t>
       </w:r>
       <w:r>
         <w:br/>
@@ -164,45 +171,37 @@
           <w:sz w:val="28"/>
           <w:szCs w:val="28"/>
         </w:rPr>
-        <w:t xml:space="preserve">Lien vers le dépôt </w:t>
-      </w:r>
-      <w:proofErr w:type="spellStart"/>
-      <w:r>
+        <w:t>Lien vers le dépôt github</w:t>
+      </w:r>
+    </w:p>
+    <w:p>
+      <w:r>
+        <w:t xml:space="preserve">Lien : </w:t>
+      </w:r>
+      <w:r>
+        <w:t>https://github.com/Paulaxelle12/projet2_exploration.git</w:t>
+      </w:r>
+    </w:p>
+    <w:p>
+      <w:pPr>
+        <w:pStyle w:val="Titre1"/>
         <w:rPr>
           <w:sz w:val="28"/>
           <w:szCs w:val="28"/>
         </w:rPr>
-        <w:t>github</w:t>
-      </w:r>
-      <w:proofErr w:type="spellEnd"/>
-    </w:p>
-    <w:p>
-      <w:r>
-        <w:t xml:space="preserve">Lien : </w:t>
-      </w:r>
-      <w:r>
-        <w:t>https://github.com/Paulaxelle12/projet2_exploration.git</w:t>
-      </w:r>
-    </w:p>
-    <w:p>
-      <w:pPr>
+      </w:pPr>
+      <w:r>
         <w:rPr>
           <w:sz w:val="28"/>
           <w:szCs w:val="28"/>
         </w:rPr>
-      </w:pPr>
+        <w:t>Description de l'</w:t>
+      </w:r>
       <w:r>
         <w:rPr>
           <w:sz w:val="28"/>
           <w:szCs w:val="28"/>
         </w:rPr>
-        <w:t>Description de l'</w:t>
-      </w:r>
-      <w:r>
-        <w:rPr>
-          <w:sz w:val="28"/>
-          <w:szCs w:val="28"/>
-        </w:rPr>
         <w:t>API</w:t>
       </w:r>
     </w:p>
@@ -220,89 +219,40 @@
           <w:color w:val="333333"/>
           <w:shd w:val="clear" w:color="auto" w:fill="FFFFFF"/>
         </w:rPr>
-        <w:t xml:space="preserve">Incluez des exemples d'utilisation, les </w:t>
-      </w:r>
-      <w:proofErr w:type="spellStart"/>
-      <w:r>
-        <w:rPr>
-          <w:rStyle w:val="Accentuation"/>
-          <w:rFonts w:ascii="Open Sans" w:hAnsi="Open Sans" w:cs="Open Sans"/>
-          <w:color w:val="333333"/>
-          <w:shd w:val="clear" w:color="auto" w:fill="FFFFFF"/>
-        </w:rPr>
-        <w:t>endpoints</w:t>
-      </w:r>
-      <w:proofErr w:type="spellEnd"/>
-      <w:r>
-        <w:rPr>
-          <w:rFonts w:ascii="Open Sans" w:hAnsi="Open Sans" w:cs="Open Sans"/>
-          <w:color w:val="333333"/>
-          <w:shd w:val="clear" w:color="auto" w:fill="FFFFFF"/>
-        </w:rPr>
-        <w:t xml:space="preserve"> disponibles, les types de requêtes acceptées et les réponses renvoyées par l'API. Une documentation complète facilitera l'intégration de votre API par d'autres développeurs.</w:t>
-      </w:r>
-    </w:p>
-    <w:p>
-      <w:pPr>
-        <w:rPr>
-          <w:rFonts w:ascii="Open Sans" w:hAnsi="Open Sans" w:cs="Open Sans"/>
-          <w:color w:val="333333"/>
-          <w:shd w:val="clear" w:color="auto" w:fill="FFFFFF"/>
-        </w:rPr>
-      </w:pPr>
-      <w:r>
-        <w:rPr>
-          <w:rFonts w:ascii="Open Sans" w:hAnsi="Open Sans" w:cs="Open Sans"/>
-          <w:color w:val="333333"/>
-          <w:shd w:val="clear" w:color="auto" w:fill="FFFFFF"/>
-        </w:rPr>
-        <w:t>L’API converter.js permet de faire plusieurs types de conversions d’unité de mesures.</w:t>
-      </w:r>
-    </w:p>
-    <w:p>
-      <w:r>
-        <w:rPr>
-          <w:rFonts w:ascii="Open Sans" w:hAnsi="Open Sans" w:cs="Open Sans"/>
-          <w:color w:val="333333"/>
-          <w:shd w:val="clear" w:color="auto" w:fill="FFFFFF"/>
-        </w:rPr>
-        <w:t xml:space="preserve">Les </w:t>
-      </w:r>
-      <w:proofErr w:type="spellStart"/>
-      <w:r>
-        <w:rPr>
-          <w:rFonts w:ascii="Open Sans" w:hAnsi="Open Sans" w:cs="Open Sans"/>
-          <w:color w:val="333333"/>
-          <w:shd w:val="clear" w:color="auto" w:fill="FFFFFF"/>
-        </w:rPr>
-        <w:t>endpoints</w:t>
-      </w:r>
-      <w:proofErr w:type="spellEnd"/>
-      <w:r>
-        <w:rPr>
-          <w:rFonts w:ascii="Open Sans" w:hAnsi="Open Sans" w:cs="Open Sans"/>
-          <w:color w:val="333333"/>
-          <w:shd w:val="clear" w:color="auto" w:fill="FFFFFF"/>
-        </w:rPr>
-        <w:t xml:space="preserve"> de conversions sont : ‘’</w:t>
-      </w:r>
-      <w:proofErr w:type="spellStart"/>
-      <w:r>
-        <w:rPr>
-          <w:rFonts w:ascii="Open Sans" w:hAnsi="Open Sans" w:cs="Open Sans"/>
-          <w:color w:val="333333"/>
-          <w:shd w:val="clear" w:color="auto" w:fill="FFFFFF"/>
-        </w:rPr>
-        <w:t>feettometer</w:t>
-      </w:r>
-      <w:proofErr w:type="spellEnd"/>
-      <w:r>
-        <w:rPr>
-          <w:rFonts w:ascii="Open Sans" w:hAnsi="Open Sans" w:cs="Open Sans"/>
-          <w:color w:val="333333"/>
-          <w:shd w:val="clear" w:color="auto" w:fill="FFFFFF"/>
-        </w:rPr>
-        <w:t xml:space="preserve">’’, </w:t>
+        <w:t xml:space="preserve">L’API converter.js permet de faire </w:t>
+      </w:r>
+      <w:r>
+        <w:rPr>
+          <w:rFonts w:ascii="Open Sans" w:hAnsi="Open Sans" w:cs="Open Sans"/>
+          <w:color w:val="333333"/>
+          <w:shd w:val="clear" w:color="auto" w:fill="FFFFFF"/>
+        </w:rPr>
+        <w:t>cinq</w:t>
+      </w:r>
+      <w:r>
+        <w:rPr>
+          <w:rFonts w:ascii="Open Sans" w:hAnsi="Open Sans" w:cs="Open Sans"/>
+          <w:color w:val="333333"/>
+          <w:shd w:val="clear" w:color="auto" w:fill="FFFFFF"/>
+        </w:rPr>
+        <w:t xml:space="preserve"> types de conversions d’unité de mesures.</w:t>
+      </w:r>
+    </w:p>
+    <w:p>
+      <w:pPr>
+        <w:rPr>
+          <w:rFonts w:ascii="Open Sans" w:hAnsi="Open Sans" w:cs="Open Sans"/>
+          <w:color w:val="333333"/>
+          <w:shd w:val="clear" w:color="auto" w:fill="FFFFFF"/>
+        </w:rPr>
+      </w:pPr>
+      <w:r>
+        <w:rPr>
+          <w:rFonts w:ascii="Open Sans" w:hAnsi="Open Sans" w:cs="Open Sans"/>
+          <w:color w:val="333333"/>
+          <w:shd w:val="clear" w:color="auto" w:fill="FFFFFF"/>
+        </w:rPr>
+        <w:t xml:space="preserve">Les endpoints de conversions sont : ‘’feettometer’’, </w:t>
       </w:r>
       <w:r>
         <w:rPr>
@@ -312,7 +262,6 @@
         </w:rPr>
         <w:t>‘’</w:t>
       </w:r>
-      <w:proofErr w:type="spellStart"/>
       <w:r>
         <w:rPr>
           <w:rFonts w:ascii="Open Sans" w:hAnsi="Open Sans" w:cs="Open Sans"/>
@@ -337,7 +286,6 @@
         </w:rPr>
         <w:t>feet</w:t>
       </w:r>
-      <w:proofErr w:type="spellEnd"/>
       <w:r>
         <w:rPr>
           <w:rFonts w:ascii="Open Sans" w:hAnsi="Open Sans" w:cs="Open Sans"/>
@@ -362,7 +310,6 @@
         </w:rPr>
         <w:t>‘’</w:t>
       </w:r>
-      <w:proofErr w:type="spellStart"/>
       <w:r>
         <w:rPr>
           <w:rFonts w:ascii="Open Sans" w:hAnsi="Open Sans" w:cs="Open Sans"/>
@@ -387,7 +334,6 @@
         </w:rPr>
         <w:t>pound</w:t>
       </w:r>
-      <w:proofErr w:type="spellEnd"/>
       <w:r>
         <w:rPr>
           <w:rFonts w:ascii="Open Sans" w:hAnsi="Open Sans" w:cs="Open Sans"/>
@@ -412,7 +358,6 @@
         </w:rPr>
         <w:t>‘’</w:t>
       </w:r>
-      <w:proofErr w:type="spellStart"/>
       <w:r>
         <w:rPr>
           <w:rFonts w:ascii="Open Sans" w:hAnsi="Open Sans" w:cs="Open Sans"/>
@@ -437,7 +382,6 @@
         </w:rPr>
         <w:t>kilo</w:t>
       </w:r>
-      <w:proofErr w:type="spellEnd"/>
       <w:r>
         <w:rPr>
           <w:rFonts w:ascii="Open Sans" w:hAnsi="Open Sans" w:cs="Open Sans"/>
@@ -462,7 +406,6 @@
         </w:rPr>
         <w:t>‘’</w:t>
       </w:r>
-      <w:proofErr w:type="spellStart"/>
       <w:r>
         <w:rPr>
           <w:rFonts w:ascii="Open Sans" w:hAnsi="Open Sans" w:cs="Open Sans"/>
@@ -487,7 +430,6 @@
         </w:rPr>
         <w:t>fahrenheit</w:t>
       </w:r>
-      <w:proofErr w:type="spellEnd"/>
       <w:r>
         <w:rPr>
           <w:rFonts w:ascii="Open Sans" w:hAnsi="Open Sans" w:cs="Open Sans"/>
@@ -498,97 +440,461 @@
       </w:r>
     </w:p>
     <w:p>
-      <w:r>
+      <w:pPr>
+        <w:rPr>
+          <w:rFonts w:ascii="Open Sans" w:hAnsi="Open Sans" w:cs="Open Sans"/>
+          <w:color w:val="333333"/>
+          <w:shd w:val="clear" w:color="auto" w:fill="FFFFFF"/>
+        </w:rPr>
+      </w:pPr>
+      <w:r>
+        <w:rPr>
+          <w:rFonts w:ascii="Open Sans" w:hAnsi="Open Sans" w:cs="Open Sans"/>
+          <w:color w:val="333333"/>
+          <w:shd w:val="clear" w:color="auto" w:fill="FFFFFF"/>
+        </w:rPr>
+        <w:t>Seul</w:t>
+      </w:r>
+      <w:r>
+        <w:rPr>
+          <w:rFonts w:ascii="Open Sans" w:hAnsi="Open Sans" w:cs="Open Sans"/>
+          <w:color w:val="333333"/>
+          <w:shd w:val="clear" w:color="auto" w:fill="FFFFFF"/>
+        </w:rPr>
+        <w:t>e</w:t>
+      </w:r>
+      <w:r>
+        <w:rPr>
+          <w:rFonts w:ascii="Open Sans" w:hAnsi="Open Sans" w:cs="Open Sans"/>
+          <w:color w:val="333333"/>
+          <w:shd w:val="clear" w:color="auto" w:fill="FFFFFF"/>
+        </w:rPr>
+        <w:t xml:space="preserve"> les requêtes </w:t>
+      </w:r>
+      <w:r>
+        <w:rPr>
+          <w:rFonts w:ascii="Open Sans" w:hAnsi="Open Sans" w:cs="Open Sans"/>
+          <w:color w:val="333333"/>
+          <w:shd w:val="clear" w:color="auto" w:fill="FFFFFF"/>
+        </w:rPr>
+        <w:t>POST</w:t>
+      </w:r>
+      <w:r>
+        <w:rPr>
+          <w:rFonts w:ascii="Open Sans" w:hAnsi="Open Sans" w:cs="Open Sans"/>
+          <w:color w:val="333333"/>
+          <w:shd w:val="clear" w:color="auto" w:fill="FFFFFF"/>
+        </w:rPr>
+        <w:t xml:space="preserve"> sont acceptées par l’api, celle</w:t>
+      </w:r>
+      <w:r>
+        <w:rPr>
+          <w:rFonts w:ascii="Open Sans" w:hAnsi="Open Sans" w:cs="Open Sans"/>
+          <w:color w:val="333333"/>
+          <w:shd w:val="clear" w:color="auto" w:fill="FFFFFF"/>
+        </w:rPr>
+        <w:t>s</w:t>
+      </w:r>
+      <w:r>
+        <w:rPr>
+          <w:rFonts w:ascii="Open Sans" w:hAnsi="Open Sans" w:cs="Open Sans"/>
+          <w:color w:val="333333"/>
+          <w:shd w:val="clear" w:color="auto" w:fill="FFFFFF"/>
+        </w:rPr>
+        <w:t>-ci doivent contenir le type de conversion</w:t>
+      </w:r>
+      <w:r>
+        <w:rPr>
+          <w:rFonts w:ascii="Open Sans" w:hAnsi="Open Sans" w:cs="Open Sans"/>
+          <w:color w:val="333333"/>
+          <w:shd w:val="clear" w:color="auto" w:fill="FFFFFF"/>
+        </w:rPr>
         <w:t xml:space="preserve"> </w:t>
       </w:r>
-    </w:p>
-    <w:p>
-      <w:pPr>
-        <w:rPr>
-          <w:sz w:val="28"/>
-          <w:szCs w:val="28"/>
-        </w:rPr>
-      </w:pPr>
-      <w:r>
-        <w:rPr>
-          <w:sz w:val="28"/>
-          <w:szCs w:val="28"/>
-        </w:rPr>
-        <w:t xml:space="preserve">Description de l’importation des données dans MongoDB Atlas </w:t>
-      </w:r>
-    </w:p>
-    <w:p>
-      <w:r>
-        <w:t>Pour importer les données dans MongoDB, il faut</w:t>
-      </w:r>
-      <w:r>
-        <w:t xml:space="preserve"> créer un projet sur Atlas et créer </w:t>
-      </w:r>
-      <w:r>
-        <w:t>la</w:t>
-      </w:r>
-      <w:r>
-        <w:t xml:space="preserve"> base de données</w:t>
-      </w:r>
-      <w:r>
-        <w:t xml:space="preserve"> ainsi que </w:t>
-      </w:r>
-      <w:r>
-        <w:t>s</w:t>
-      </w:r>
-      <w:r>
-        <w:t>a collection</w:t>
-      </w:r>
-      <w:r>
+      <w:r>
+        <w:rPr>
+          <w:rFonts w:ascii="Open Sans" w:hAnsi="Open Sans" w:cs="Open Sans"/>
+          <w:color w:val="333333"/>
+          <w:shd w:val="clear" w:color="auto" w:fill="FFFFFF"/>
+        </w:rPr>
+        <w:t>à</w:t>
+      </w:r>
+      <w:r>
+        <w:rPr>
+          <w:rFonts w:ascii="Open Sans" w:hAnsi="Open Sans" w:cs="Open Sans"/>
+          <w:color w:val="333333"/>
+          <w:shd w:val="clear" w:color="auto" w:fill="FFFFFF"/>
+        </w:rPr>
+        <w:t xml:space="preserve"> faire</w:t>
+      </w:r>
+      <w:r>
+        <w:rPr>
+          <w:rFonts w:ascii="Open Sans" w:hAnsi="Open Sans" w:cs="Open Sans"/>
+          <w:color w:val="333333"/>
+          <w:shd w:val="clear" w:color="auto" w:fill="FFFFFF"/>
+        </w:rPr>
+        <w:t xml:space="preserve"> donc l’endpoint et la valeur à convertir</w:t>
+      </w:r>
+      <w:r>
+        <w:rPr>
+          <w:rFonts w:ascii="Open Sans" w:hAnsi="Open Sans" w:cs="Open Sans"/>
+          <w:color w:val="333333"/>
+          <w:shd w:val="clear" w:color="auto" w:fill="FFFFFF"/>
+        </w:rPr>
+        <w:t xml:space="preserve"> dans leur « body »</w:t>
+      </w:r>
+      <w:r>
+        <w:rPr>
+          <w:rFonts w:ascii="Open Sans" w:hAnsi="Open Sans" w:cs="Open Sans"/>
+          <w:color w:val="333333"/>
+          <w:shd w:val="clear" w:color="auto" w:fill="FFFFFF"/>
+        </w:rPr>
+        <w:t xml:space="preserve">. </w:t>
+      </w:r>
+      <w:r>
+        <w:rPr>
+          <w:rFonts w:ascii="Open Sans" w:hAnsi="Open Sans" w:cs="Open Sans"/>
+          <w:color w:val="333333"/>
+          <w:shd w:val="clear" w:color="auto" w:fill="FFFFFF"/>
+        </w:rPr>
+        <w:t xml:space="preserve">Cette valeur </w:t>
+      </w:r>
+      <w:r>
+        <w:rPr>
+          <w:rFonts w:ascii="Open Sans" w:hAnsi="Open Sans" w:cs="Open Sans"/>
+          <w:color w:val="333333"/>
+          <w:shd w:val="clear" w:color="auto" w:fill="FFFFFF"/>
+        </w:rPr>
+        <w:t>doit être un chiffre</w:t>
+      </w:r>
+      <w:r>
+        <w:rPr>
+          <w:rFonts w:ascii="Open Sans" w:hAnsi="Open Sans" w:cs="Open Sans"/>
+          <w:color w:val="333333"/>
+          <w:shd w:val="clear" w:color="auto" w:fill="FFFFFF"/>
+        </w:rPr>
+        <w:t xml:space="preserve"> qui peut être</w:t>
+      </w:r>
+      <w:r>
+        <w:rPr>
+          <w:rFonts w:ascii="Open Sans" w:hAnsi="Open Sans" w:cs="Open Sans"/>
+          <w:color w:val="333333"/>
+          <w:shd w:val="clear" w:color="auto" w:fill="FFFFFF"/>
+        </w:rPr>
+        <w:t xml:space="preserve"> </w:t>
+      </w:r>
+      <w:r>
+        <w:rPr>
+          <w:rFonts w:ascii="Open Sans" w:hAnsi="Open Sans" w:cs="Open Sans"/>
+          <w:color w:val="333333"/>
+          <w:shd w:val="clear" w:color="auto" w:fill="FFFFFF"/>
+        </w:rPr>
+        <w:t>positif ou négat</w:t>
+      </w:r>
+      <w:r>
+        <w:rPr>
+          <w:rFonts w:ascii="Open Sans" w:hAnsi="Open Sans" w:cs="Open Sans"/>
+          <w:color w:val="333333"/>
+          <w:shd w:val="clear" w:color="auto" w:fill="FFFFFF"/>
+        </w:rPr>
+        <w:t>if</w:t>
+      </w:r>
+      <w:r>
+        <w:rPr>
+          <w:rFonts w:ascii="Open Sans" w:hAnsi="Open Sans" w:cs="Open Sans"/>
+          <w:color w:val="333333"/>
+          <w:shd w:val="clear" w:color="auto" w:fill="FFFFFF"/>
+        </w:rPr>
         <w:t>.</w:t>
       </w:r>
       <w:r>
-        <w:t xml:space="preserve"> Ensuite</w:t>
-      </w:r>
-      <w:r>
+        <w:rPr>
+          <w:rFonts w:ascii="Open Sans" w:hAnsi="Open Sans" w:cs="Open Sans"/>
+          <w:color w:val="333333"/>
+          <w:shd w:val="clear" w:color="auto" w:fill="FFFFFF"/>
+        </w:rPr>
+        <w:t xml:space="preserve"> </w:t>
+      </w:r>
+    </w:p>
+    <w:p>
+      <w:pPr>
+        <w:rPr>
+          <w:rFonts w:ascii="Open Sans" w:hAnsi="Open Sans" w:cs="Open Sans"/>
+          <w:color w:val="333333"/>
+          <w:shd w:val="clear" w:color="auto" w:fill="FFFFFF"/>
+        </w:rPr>
+      </w:pPr>
+      <w:r>
+        <w:rPr>
+          <w:rFonts w:ascii="Open Sans" w:hAnsi="Open Sans" w:cs="Open Sans"/>
+          <w:color w:val="333333"/>
+          <w:shd w:val="clear" w:color="auto" w:fill="FFFFFF"/>
+        </w:rPr>
+        <w:t>Les valeurs envoyées par l’utilisateur dans le corps de la requête doivent être en format JSON.</w:t>
+      </w:r>
+    </w:p>
+    <w:p>
+      <w:pPr>
+        <w:rPr>
+          <w:rFonts w:ascii="Open Sans" w:hAnsi="Open Sans" w:cs="Open Sans"/>
+          <w:color w:val="333333"/>
+          <w:shd w:val="clear" w:color="auto" w:fill="FFFFFF"/>
+        </w:rPr>
+      </w:pPr>
+      <w:r>
+        <w:rPr>
+          <w:rFonts w:ascii="Open Sans" w:hAnsi="Open Sans" w:cs="Open Sans"/>
+          <w:color w:val="333333"/>
+          <w:shd w:val="clear" w:color="auto" w:fill="FFFFFF"/>
+        </w:rPr>
+        <w:t>Lorsque</w:t>
+      </w:r>
+      <w:r>
+        <w:rPr>
+          <w:rFonts w:ascii="Open Sans" w:hAnsi="Open Sans" w:cs="Open Sans"/>
+          <w:color w:val="333333"/>
+          <w:shd w:val="clear" w:color="auto" w:fill="FFFFFF"/>
+        </w:rPr>
+        <w:t xml:space="preserve"> </w:t>
+      </w:r>
+      <w:r>
+        <w:rPr>
+          <w:rFonts w:ascii="Open Sans" w:hAnsi="Open Sans" w:cs="Open Sans"/>
+          <w:color w:val="333333"/>
+          <w:shd w:val="clear" w:color="auto" w:fill="FFFFFF"/>
+        </w:rPr>
+        <w:t xml:space="preserve">le type de la requête, le type de conversion et </w:t>
+      </w:r>
+      <w:r>
+        <w:rPr>
+          <w:rFonts w:ascii="Open Sans" w:hAnsi="Open Sans" w:cs="Open Sans"/>
+          <w:color w:val="333333"/>
+          <w:shd w:val="clear" w:color="auto" w:fill="FFFFFF"/>
+        </w:rPr>
+        <w:t>le chiffre</w:t>
+      </w:r>
+      <w:r>
+        <w:rPr>
+          <w:rFonts w:ascii="Open Sans" w:hAnsi="Open Sans" w:cs="Open Sans"/>
+          <w:color w:val="333333"/>
+          <w:shd w:val="clear" w:color="auto" w:fill="FFFFFF"/>
+        </w:rPr>
+        <w:t xml:space="preserve"> envoyé par l’utilisateur </w:t>
+      </w:r>
+      <w:r>
+        <w:rPr>
+          <w:rFonts w:ascii="Open Sans" w:hAnsi="Open Sans" w:cs="Open Sans"/>
+          <w:color w:val="333333"/>
+          <w:shd w:val="clear" w:color="auto" w:fill="FFFFFF"/>
+        </w:rPr>
+        <w:t>es</w:t>
+      </w:r>
+      <w:r>
+        <w:rPr>
+          <w:rFonts w:ascii="Open Sans" w:hAnsi="Open Sans" w:cs="Open Sans"/>
+          <w:color w:val="333333"/>
+          <w:shd w:val="clear" w:color="auto" w:fill="FFFFFF"/>
+        </w:rPr>
+        <w:t>t valide</w:t>
+      </w:r>
+      <w:r>
+        <w:rPr>
+          <w:rFonts w:ascii="Open Sans" w:hAnsi="Open Sans" w:cs="Open Sans"/>
+          <w:color w:val="333333"/>
+          <w:shd w:val="clear" w:color="auto" w:fill="FFFFFF"/>
+        </w:rPr>
+        <w:t>, l</w:t>
+      </w:r>
+      <w:r>
+        <w:rPr>
+          <w:rFonts w:ascii="Open Sans" w:hAnsi="Open Sans" w:cs="Open Sans"/>
+          <w:color w:val="333333"/>
+          <w:shd w:val="clear" w:color="auto" w:fill="FFFFFF"/>
+        </w:rPr>
+        <w:t>’API r</w:t>
+      </w:r>
+      <w:r>
+        <w:rPr>
+          <w:rFonts w:ascii="Open Sans" w:hAnsi="Open Sans" w:cs="Open Sans"/>
+          <w:color w:val="333333"/>
+          <w:shd w:val="clear" w:color="auto" w:fill="FFFFFF"/>
+        </w:rPr>
+        <w:t xml:space="preserve">épond </w:t>
+      </w:r>
+      <w:r>
+        <w:rPr>
+          <w:rFonts w:ascii="Open Sans" w:hAnsi="Open Sans" w:cs="Open Sans"/>
+          <w:color w:val="333333"/>
+          <w:shd w:val="clear" w:color="auto" w:fill="FFFFFF"/>
+        </w:rPr>
+        <w:t>à la</w:t>
+      </w:r>
+      <w:r>
+        <w:rPr>
+          <w:rFonts w:ascii="Open Sans" w:hAnsi="Open Sans" w:cs="Open Sans"/>
+          <w:color w:val="333333"/>
+          <w:shd w:val="clear" w:color="auto" w:fill="FFFFFF"/>
+        </w:rPr>
+        <w:t xml:space="preserve"> requête avec</w:t>
+      </w:r>
+      <w:r>
+        <w:rPr>
+          <w:rFonts w:ascii="Open Sans" w:hAnsi="Open Sans" w:cs="Open Sans"/>
+          <w:color w:val="333333"/>
+          <w:shd w:val="clear" w:color="auto" w:fill="FFFFFF"/>
+        </w:rPr>
+        <w:t xml:space="preserve"> l</w:t>
+      </w:r>
+      <w:r>
+        <w:rPr>
+          <w:rFonts w:ascii="Open Sans" w:hAnsi="Open Sans" w:cs="Open Sans"/>
+          <w:color w:val="333333"/>
+          <w:shd w:val="clear" w:color="auto" w:fill="FFFFFF"/>
+        </w:rPr>
+        <w:t>a</w:t>
+      </w:r>
+      <w:r>
+        <w:rPr>
+          <w:rFonts w:ascii="Open Sans" w:hAnsi="Open Sans" w:cs="Open Sans"/>
+          <w:color w:val="333333"/>
+          <w:shd w:val="clear" w:color="auto" w:fill="FFFFFF"/>
+        </w:rPr>
+        <w:t xml:space="preserve"> valeur converti</w:t>
+      </w:r>
+      <w:r>
+        <w:rPr>
+          <w:rFonts w:ascii="Open Sans" w:hAnsi="Open Sans" w:cs="Open Sans"/>
+          <w:color w:val="333333"/>
+          <w:shd w:val="clear" w:color="auto" w:fill="FFFFFF"/>
+        </w:rPr>
+        <w:t>e</w:t>
+      </w:r>
+      <w:r>
+        <w:rPr>
+          <w:rFonts w:ascii="Open Sans" w:hAnsi="Open Sans" w:cs="Open Sans"/>
+          <w:color w:val="333333"/>
+          <w:shd w:val="clear" w:color="auto" w:fill="FFFFFF"/>
+        </w:rPr>
+        <w:t>.</w:t>
+      </w:r>
+      <w:r>
+        <w:rPr>
+          <w:rFonts w:ascii="Open Sans" w:hAnsi="Open Sans" w:cs="Open Sans"/>
+          <w:color w:val="333333"/>
+          <w:shd w:val="clear" w:color="auto" w:fill="FFFFFF"/>
+        </w:rPr>
+        <w:t xml:space="preserve"> </w:t>
+      </w:r>
+      <w:r>
+        <w:rPr>
+          <w:rFonts w:ascii="Open Sans" w:hAnsi="Open Sans" w:cs="Open Sans"/>
+          <w:color w:val="333333"/>
+          <w:shd w:val="clear" w:color="auto" w:fill="FFFFFF"/>
+        </w:rPr>
+        <w:t>D</w:t>
+      </w:r>
+      <w:r>
+        <w:rPr>
+          <w:rFonts w:ascii="Open Sans" w:hAnsi="Open Sans" w:cs="Open Sans"/>
+          <w:color w:val="333333"/>
+          <w:shd w:val="clear" w:color="auto" w:fill="FFFFFF"/>
+        </w:rPr>
+        <w:t>ans le cas contraire</w:t>
+      </w:r>
+      <w:r>
+        <w:rPr>
+          <w:rFonts w:ascii="Open Sans" w:hAnsi="Open Sans" w:cs="Open Sans"/>
+          <w:color w:val="333333"/>
+          <w:shd w:val="clear" w:color="auto" w:fill="FFFFFF"/>
+        </w:rPr>
         <w:t>,</w:t>
       </w:r>
       <w:r>
-        <w:t xml:space="preserve"> </w:t>
-      </w:r>
-      <w:r>
-        <w:t>télécharger l’outil MongoDB Compass</w:t>
-      </w:r>
-      <w:r>
-        <w:t xml:space="preserve"> et le </w:t>
-      </w:r>
-      <w:r>
-        <w:t xml:space="preserve">connecter </w:t>
-      </w:r>
-      <w:proofErr w:type="gramStart"/>
-      <w:r>
-        <w:t>au</w:t>
-      </w:r>
-      <w:r>
-        <w:t xml:space="preserve">  MongoDB</w:t>
-      </w:r>
-      <w:proofErr w:type="gramEnd"/>
-      <w:r>
-        <w:t xml:space="preserve"> </w:t>
-      </w:r>
-      <w:r>
-        <w:t>ATLAS web à l’aide de l’URL fournie</w:t>
-      </w:r>
-      <w:r>
-        <w:t> :</w:t>
-      </w:r>
-    </w:p>
-    <w:p>
-      <w:r>
-        <w:rPr>
-          <w:noProof/>
-        </w:rPr>
-        <w:lastRenderedPageBreak/>
+        <w:rPr>
+          <w:rFonts w:ascii="Open Sans" w:hAnsi="Open Sans" w:cs="Open Sans"/>
+          <w:color w:val="333333"/>
+          <w:shd w:val="clear" w:color="auto" w:fill="FFFFFF"/>
+        </w:rPr>
+        <w:t xml:space="preserve"> un message d’erreur est renvoyé à l’utilisateur. </w:t>
+      </w:r>
+      <w:r>
+        <w:rPr>
+          <w:rFonts w:ascii="Open Sans" w:hAnsi="Open Sans" w:cs="Open Sans"/>
+          <w:color w:val="333333"/>
+          <w:shd w:val="clear" w:color="auto" w:fill="FFFFFF"/>
+        </w:rPr>
+        <w:t xml:space="preserve"> L’API renvoie </w:t>
+      </w:r>
+      <w:r>
+        <w:rPr>
+          <w:rFonts w:ascii="Open Sans" w:hAnsi="Open Sans" w:cs="Open Sans"/>
+          <w:color w:val="333333"/>
+          <w:shd w:val="clear" w:color="auto" w:fill="FFFFFF"/>
+        </w:rPr>
+        <w:t xml:space="preserve">aussi un message d’erreur quand le format envoyer </w:t>
+      </w:r>
+      <w:r>
+        <w:rPr>
+          <w:rFonts w:ascii="Open Sans" w:hAnsi="Open Sans" w:cs="Open Sans"/>
+          <w:color w:val="333333"/>
+          <w:shd w:val="clear" w:color="auto" w:fill="FFFFFF"/>
+        </w:rPr>
+        <w:t>n’est pas en JSON</w:t>
+      </w:r>
+    </w:p>
+    <w:p>
+      <w:pPr>
+        <w:rPr>
+          <w:rFonts w:ascii="Open Sans" w:hAnsi="Open Sans" w:cs="Open Sans"/>
+          <w:color w:val="333333"/>
+          <w:shd w:val="clear" w:color="auto" w:fill="FFFFFF"/>
+        </w:rPr>
+      </w:pPr>
+      <w:r>
+        <w:rPr>
+          <w:rFonts w:ascii="Open Sans" w:hAnsi="Open Sans" w:cs="Open Sans"/>
+          <w:color w:val="333333"/>
+          <w:shd w:val="clear" w:color="auto" w:fill="FFFFFF"/>
+        </w:rPr>
+        <w:t>Exemple:</w:t>
+      </w:r>
+    </w:p>
+    <w:p>
+      <w:pPr>
+        <w:rPr>
+          <w:rFonts w:ascii="Open Sans" w:hAnsi="Open Sans" w:cs="Open Sans"/>
+          <w:color w:val="333333"/>
+          <w:shd w:val="clear" w:color="auto" w:fill="FFFFFF"/>
+        </w:rPr>
+      </w:pPr>
+      <w:r>
+        <w:rPr>
+          <w:rFonts w:ascii="Open Sans" w:hAnsi="Open Sans" w:cs="Open Sans"/>
+          <w:color w:val="333333"/>
+          <w:shd w:val="clear" w:color="auto" w:fill="FFFFFF"/>
+        </w:rPr>
+        <w:t>Requête valide :</w:t>
+      </w:r>
+    </w:p>
+    <w:p>
+      <w:pPr>
+        <w:rPr>
+          <w:rFonts w:ascii="Open Sans" w:hAnsi="Open Sans" w:cs="Open Sans"/>
+          <w:color w:val="333333"/>
+          <w:shd w:val="clear" w:color="auto" w:fill="FFFFFF"/>
+        </w:rPr>
+      </w:pPr>
+      <w:r>
+        <w:rPr>
+          <w:rFonts w:ascii="Open Sans" w:hAnsi="Open Sans" w:cs="Open Sans"/>
+          <w:color w:val="333333"/>
+          <w:shd w:val="clear" w:color="auto" w:fill="FFFFFF"/>
+        </w:rPr>
         <w:drawing>
-          <wp:inline distT="0" distB="0" distL="0" distR="0" wp14:anchorId="18ECBD53" wp14:editId="498BAAF3">
-            <wp:extent cx="5309419" cy="3736258"/>
-            <wp:effectExtent l="0" t="0" r="5715" b="0"/>
-            <wp:docPr id="1423627917" name="Image 1"/>
+          <wp:inline distT="0" distB="0" distL="0" distR="0" wp14:anchorId="5B1A3B95" wp14:editId="425A41E2">
+            <wp:extent cx="4762774" cy="1662561"/>
+            <wp:effectExtent l="0" t="0" r="0" b="0"/>
+            <wp:docPr id="29220797" name="Image 1"/>
             <wp:cNvGraphicFramePr>
               <a:graphicFrameLocks xmlns:a="http://schemas.openxmlformats.org/drawingml/2006/main" noChangeAspect="1"/>
             </wp:cNvGraphicFramePr>
@@ -596,7 +902,7 @@
               <a:graphicData uri="http://schemas.openxmlformats.org/drawingml/2006/picture">
                 <pic:pic xmlns:pic="http://schemas.openxmlformats.org/drawingml/2006/picture">
                   <pic:nvPicPr>
-                    <pic:cNvPr id="1423627917" name=""/>
+                    <pic:cNvPr id="29220797" name=""/>
                     <pic:cNvPicPr/>
                   </pic:nvPicPr>
                   <pic:blipFill>
@@ -608,7 +914,7 @@
                   <pic:spPr>
                     <a:xfrm>
                       <a:off x="0" y="0"/>
-                      <a:ext cx="5319548" cy="3743386"/>
+                      <a:ext cx="4783800" cy="1669901"/>
                     </a:xfrm>
                     <a:prstGeom prst="rect">
                       <a:avLst/>
@@ -621,42 +927,43 @@
         </w:drawing>
       </w:r>
     </w:p>
-    <w:p/>
-    <w:p>
-      <w:r>
-        <w:t>Une fo</w:t>
-      </w:r>
-      <w:r>
-        <w:t xml:space="preserve">is le </w:t>
-      </w:r>
-      <w:proofErr w:type="spellStart"/>
-      <w:r>
-        <w:t>compass</w:t>
-      </w:r>
-      <w:proofErr w:type="spellEnd"/>
-      <w:r>
-        <w:t xml:space="preserve"> connecté à Atlas, la base de </w:t>
-      </w:r>
-      <w:r>
-        <w:t>données</w:t>
-      </w:r>
-      <w:r>
-        <w:t xml:space="preserve"> créer s’affiche et il est possible</w:t>
-      </w:r>
-      <w:r>
-        <w:t xml:space="preserve"> d’importer les données comme ceci :</w:t>
-      </w:r>
-    </w:p>
-    <w:p>
-      <w:r>
-        <w:rPr>
-          <w:noProof/>
-        </w:rPr>
+    <w:p>
+      <w:pPr>
+        <w:rPr>
+          <w:rFonts w:ascii="Open Sans" w:hAnsi="Open Sans" w:cs="Open Sans"/>
+          <w:color w:val="333333"/>
+          <w:shd w:val="clear" w:color="auto" w:fill="FFFFFF"/>
+        </w:rPr>
+      </w:pPr>
+      <w:r>
+        <w:rPr>
+          <w:rFonts w:ascii="Open Sans" w:hAnsi="Open Sans" w:cs="Open Sans"/>
+          <w:color w:val="333333"/>
+          <w:shd w:val="clear" w:color="auto" w:fill="FFFFFF"/>
+        </w:rPr>
+        <w:t>Réponse :</w:t>
+      </w:r>
+    </w:p>
+    <w:p>
+      <w:pPr>
+        <w:rPr>
+          <w:rFonts w:ascii="Open Sans" w:hAnsi="Open Sans" w:cs="Open Sans"/>
+          <w:color w:val="333333"/>
+          <w:shd w:val="clear" w:color="auto" w:fill="FFFFFF"/>
+        </w:rPr>
+      </w:pPr>
+      <w:r>
+        <w:rPr>
+          <w:rFonts w:ascii="Open Sans" w:hAnsi="Open Sans" w:cs="Open Sans"/>
+          <w:color w:val="333333"/>
+          <w:shd w:val="clear" w:color="auto" w:fill="FFFFFF"/>
+        </w:rPr>
+        <w:lastRenderedPageBreak/>
         <w:drawing>
-          <wp:inline distT="0" distB="0" distL="0" distR="0" wp14:anchorId="1E79D445" wp14:editId="0174D505">
-            <wp:extent cx="5486400" cy="1553845"/>
-            <wp:effectExtent l="0" t="0" r="0" b="8255"/>
-            <wp:docPr id="627998056" name="Image 1"/>
+          <wp:inline distT="0" distB="0" distL="0" distR="0" wp14:anchorId="07CFCF8D" wp14:editId="1B489863">
+            <wp:extent cx="3670756" cy="1147518"/>
+            <wp:effectExtent l="0" t="0" r="6350" b="0"/>
+            <wp:docPr id="241107514" name="Image 1"/>
             <wp:cNvGraphicFramePr>
               <a:graphicFrameLocks xmlns:a="http://schemas.openxmlformats.org/drawingml/2006/main" noChangeAspect="1"/>
             </wp:cNvGraphicFramePr>
@@ -664,7 +971,7 @@
               <a:graphicData uri="http://schemas.openxmlformats.org/drawingml/2006/picture">
                 <pic:pic xmlns:pic="http://schemas.openxmlformats.org/drawingml/2006/picture">
                   <pic:nvPicPr>
-                    <pic:cNvPr id="627998056" name=""/>
+                    <pic:cNvPr id="241107514" name=""/>
                     <pic:cNvPicPr/>
                   </pic:nvPicPr>
                   <pic:blipFill>
@@ -676,7 +983,7 @@
                   <pic:spPr>
                     <a:xfrm>
                       <a:off x="0" y="0"/>
-                      <a:ext cx="5486400" cy="1553845"/>
+                      <a:ext cx="3674709" cy="1148754"/>
                     </a:xfrm>
                     <a:prstGeom prst="rect">
                       <a:avLst/>
@@ -690,16 +997,41 @@
       </w:r>
     </w:p>
     <w:p>
-      <w:r>
-        <w:rPr>
-          <w:noProof/>
-        </w:rPr>
-        <w:lastRenderedPageBreak/>
+      <w:pPr>
+        <w:rPr>
+          <w:rFonts w:ascii="Open Sans" w:hAnsi="Open Sans" w:cs="Open Sans"/>
+          <w:color w:val="333333"/>
+          <w:shd w:val="clear" w:color="auto" w:fill="FFFFFF"/>
+        </w:rPr>
+      </w:pPr>
+      <w:r>
+        <w:rPr>
+          <w:rFonts w:ascii="Open Sans" w:hAnsi="Open Sans" w:cs="Open Sans"/>
+          <w:color w:val="333333"/>
+          <w:shd w:val="clear" w:color="auto" w:fill="FFFFFF"/>
+        </w:rPr>
+        <w:t>Requête invalide :</w:t>
+      </w:r>
+    </w:p>
+    <w:p>
+      <w:pPr>
+        <w:rPr>
+          <w:rFonts w:ascii="Open Sans" w:hAnsi="Open Sans" w:cs="Open Sans"/>
+          <w:color w:val="333333"/>
+          <w:shd w:val="clear" w:color="auto" w:fill="FFFFFF"/>
+        </w:rPr>
+      </w:pPr>
+      <w:r>
+        <w:rPr>
+          <w:rFonts w:ascii="Open Sans" w:hAnsi="Open Sans" w:cs="Open Sans"/>
+          <w:color w:val="333333"/>
+          <w:shd w:val="clear" w:color="auto" w:fill="FFFFFF"/>
+        </w:rPr>
         <w:drawing>
-          <wp:inline distT="0" distB="0" distL="0" distR="0" wp14:anchorId="03BB6068" wp14:editId="1F56D830">
-            <wp:extent cx="4984955" cy="3360229"/>
-            <wp:effectExtent l="0" t="0" r="6350" b="0"/>
-            <wp:docPr id="1116980266" name="Image 1"/>
+          <wp:inline distT="0" distB="0" distL="0" distR="0" wp14:anchorId="57B95DC3" wp14:editId="0261FA3F">
+            <wp:extent cx="4986440" cy="1481504"/>
+            <wp:effectExtent l="0" t="0" r="5080" b="4445"/>
+            <wp:docPr id="1670628300" name="Image 1"/>
             <wp:cNvGraphicFramePr>
               <a:graphicFrameLocks xmlns:a="http://schemas.openxmlformats.org/drawingml/2006/main" noChangeAspect="1"/>
             </wp:cNvGraphicFramePr>
@@ -707,7 +1039,7 @@
               <a:graphicData uri="http://schemas.openxmlformats.org/drawingml/2006/picture">
                 <pic:pic xmlns:pic="http://schemas.openxmlformats.org/drawingml/2006/picture">
                   <pic:nvPicPr>
-                    <pic:cNvPr id="1116980266" name=""/>
+                    <pic:cNvPr id="1670628300" name=""/>
                     <pic:cNvPicPr/>
                   </pic:nvPicPr>
                   <pic:blipFill>
@@ -719,7 +1051,7 @@
                   <pic:spPr>
                     <a:xfrm>
                       <a:off x="0" y="0"/>
-                      <a:ext cx="4996598" cy="3368077"/>
+                      <a:ext cx="4999464" cy="1485374"/>
                     </a:xfrm>
                     <a:prstGeom prst="rect">
                       <a:avLst/>
@@ -735,181 +1067,39 @@
     <w:p>
       <w:pPr>
         <w:rPr>
-          <w:sz w:val="28"/>
-          <w:szCs w:val="28"/>
-        </w:rPr>
-      </w:pPr>
-      <w:r>
-        <w:rPr>
-          <w:sz w:val="28"/>
-          <w:szCs w:val="28"/>
-        </w:rPr>
-        <w:t xml:space="preserve">Description du format (les champs en SQL) des documents </w:t>
-      </w:r>
-      <w:r>
-        <w:rPr>
-          <w:sz w:val="28"/>
-          <w:szCs w:val="28"/>
-        </w:rPr>
-        <w:t>importés dans la collection</w:t>
-      </w:r>
-    </w:p>
-    <w:p>
-      <w:r>
-        <w:t xml:space="preserve">Le format </w:t>
-      </w:r>
-      <w:r>
-        <w:t xml:space="preserve">de tous </w:t>
-      </w:r>
-      <w:r>
-        <w:t xml:space="preserve">nos </w:t>
-      </w:r>
-      <w:r>
-        <w:t>champs que</w:t>
-      </w:r>
-      <w:r>
-        <w:t xml:space="preserve"> sont le champ Image, </w:t>
-      </w:r>
-      <w:r>
-        <w:t xml:space="preserve">sous-catégorie, catégorie, Nom et </w:t>
-      </w:r>
-      <w:r>
-        <w:t xml:space="preserve">prix </w:t>
-      </w:r>
-      <w:r>
-        <w:t>est</w:t>
-      </w:r>
-      <w:r>
-        <w:t xml:space="preserve"> </w:t>
-      </w:r>
-      <w:r>
-        <w:t xml:space="preserve">de </w:t>
-      </w:r>
-      <w:r>
-        <w:t xml:space="preserve">type string </w:t>
-      </w:r>
-      <w:r>
-        <w:t>dans la collection</w:t>
-      </w:r>
-      <w:r>
-        <w:t>.</w:t>
-      </w:r>
-    </w:p>
-    <w:p>
-      <w:pPr>
-        <w:spacing w:after="0"/>
-      </w:pPr>
-      <w:r>
-        <w:t>Le champ</w:t>
-      </w:r>
-      <w:r>
-        <w:t xml:space="preserve"> </w:t>
-      </w:r>
-      <w:r>
-        <w:t xml:space="preserve">Image représente </w:t>
-      </w:r>
-      <w:r>
-        <w:t>le</w:t>
-      </w:r>
-      <w:r>
-        <w:t xml:space="preserve"> lien des images des articles </w:t>
-      </w:r>
-      <w:r>
-        <w:t>du s</w:t>
-      </w:r>
-      <w:r>
-        <w:t xml:space="preserve">ite </w:t>
-      </w:r>
-    </w:p>
-    <w:p>
-      <w:pPr>
-        <w:spacing w:after="0"/>
-      </w:pPr>
-      <w:r>
-        <w:t>Le champ sous-cat</w:t>
-      </w:r>
-      <w:r>
-        <w:t xml:space="preserve">égorie </w:t>
-      </w:r>
-      <w:r>
-        <w:t>représente la sous</w:t>
-      </w:r>
-      <w:r>
-        <w:t>-</w:t>
-      </w:r>
-      <w:r>
-        <w:t>catégorie de</w:t>
-      </w:r>
-      <w:r>
-        <w:t xml:space="preserve"> chaque article</w:t>
-      </w:r>
-      <w:r>
-        <w:t xml:space="preserve"> du site </w:t>
-      </w:r>
-      <w:r>
-        <w:t xml:space="preserve"> </w:t>
-      </w:r>
-    </w:p>
-    <w:p>
-      <w:pPr>
-        <w:spacing w:after="0"/>
-      </w:pPr>
-      <w:r>
-        <w:t xml:space="preserve">Le champ </w:t>
-      </w:r>
-      <w:r>
-        <w:t xml:space="preserve">catégorie </w:t>
-      </w:r>
-      <w:r>
-        <w:t xml:space="preserve">représente la catégorie de chaque article </w:t>
-      </w:r>
-      <w:r>
-        <w:t xml:space="preserve">du site </w:t>
-      </w:r>
-    </w:p>
-    <w:p>
-      <w:pPr>
-        <w:spacing w:after="0"/>
-      </w:pPr>
-      <w:r>
-        <w:t xml:space="preserve">Le champ </w:t>
-      </w:r>
-      <w:r>
-        <w:t xml:space="preserve">Nom représente le nom de chaque article du site </w:t>
-      </w:r>
-    </w:p>
-    <w:p>
-      <w:pPr>
-        <w:spacing w:after="0"/>
-      </w:pPr>
-      <w:r>
-        <w:t>Le champ Prix représente le prix de chaque artic</w:t>
-      </w:r>
-      <w:r>
-        <w:t xml:space="preserve">le du site </w:t>
-      </w:r>
-    </w:p>
-    <w:p>
-      <w:pPr>
-        <w:spacing w:after="0"/>
-      </w:pPr>
-    </w:p>
-    <w:p>
-      <w:pPr>
-        <w:spacing w:after="0"/>
-      </w:pPr>
-      <w:r>
-        <w:t xml:space="preserve">Ex : </w:t>
-      </w:r>
-      <w:r>
-        <w:rPr>
-          <w:noProof/>
+          <w:rFonts w:ascii="Open Sans" w:hAnsi="Open Sans" w:cs="Open Sans"/>
+          <w:color w:val="333333"/>
+          <w:shd w:val="clear" w:color="auto" w:fill="FFFFFF"/>
+        </w:rPr>
+      </w:pPr>
+      <w:r>
+        <w:rPr>
+          <w:rFonts w:ascii="Open Sans" w:hAnsi="Open Sans" w:cs="Open Sans"/>
+          <w:color w:val="333333"/>
+          <w:shd w:val="clear" w:color="auto" w:fill="FFFFFF"/>
+        </w:rPr>
+        <w:t>Réponse :</w:t>
+      </w:r>
+    </w:p>
+    <w:p>
+      <w:pPr>
+        <w:rPr>
+          <w:rFonts w:ascii="Open Sans" w:hAnsi="Open Sans" w:cs="Open Sans"/>
+          <w:color w:val="333333"/>
+          <w:shd w:val="clear" w:color="auto" w:fill="FFFFFF"/>
+        </w:rPr>
+      </w:pPr>
+      <w:r>
+        <w:rPr>
+          <w:rFonts w:ascii="Open Sans" w:hAnsi="Open Sans" w:cs="Open Sans"/>
+          <w:color w:val="333333"/>
+          <w:shd w:val="clear" w:color="auto" w:fill="FFFFFF"/>
         </w:rPr>
         <w:drawing>
-          <wp:inline distT="0" distB="0" distL="0" distR="0" wp14:anchorId="0B3E4EDA" wp14:editId="00E0B890">
-            <wp:extent cx="6270173" cy="471949"/>
-            <wp:effectExtent l="0" t="0" r="0" b="4445"/>
-            <wp:docPr id="685745551" name="Image 1"/>
+          <wp:inline distT="0" distB="0" distL="0" distR="0" wp14:anchorId="2E567E2D" wp14:editId="303B03C9">
+            <wp:extent cx="4203608" cy="1088313"/>
+            <wp:effectExtent l="0" t="0" r="6985" b="0"/>
+            <wp:docPr id="1885305935" name="Image 1"/>
             <wp:cNvGraphicFramePr>
               <a:graphicFrameLocks xmlns:a="http://schemas.openxmlformats.org/drawingml/2006/main" noChangeAspect="1"/>
             </wp:cNvGraphicFramePr>
@@ -917,7 +1107,7 @@
               <a:graphicData uri="http://schemas.openxmlformats.org/drawingml/2006/picture">
                 <pic:pic xmlns:pic="http://schemas.openxmlformats.org/drawingml/2006/picture">
                   <pic:nvPicPr>
-                    <pic:cNvPr id="685745551" name=""/>
+                    <pic:cNvPr id="1885305935" name=""/>
                     <pic:cNvPicPr/>
                   </pic:nvPicPr>
                   <pic:blipFill>
@@ -929,7 +1119,7 @@
                   <pic:spPr>
                     <a:xfrm>
                       <a:off x="0" y="0"/>
-                      <a:ext cx="6401090" cy="481803"/>
+                      <a:ext cx="4218231" cy="1092099"/>
                     </a:xfrm>
                     <a:prstGeom prst="rect">
                       <a:avLst/>
@@ -944,231 +1134,387 @@
     </w:p>
     <w:p>
       <w:pPr>
-        <w:spacing w:after="0"/>
-      </w:pPr>
-    </w:p>
-    <w:p>
-      <w:pPr>
+        <w:rPr>
+          <w:rFonts w:ascii="Open Sans" w:hAnsi="Open Sans" w:cs="Open Sans"/>
+          <w:color w:val="333333"/>
+          <w:shd w:val="clear" w:color="auto" w:fill="FFFFFF"/>
+        </w:rPr>
+      </w:pPr>
+    </w:p>
+    <w:p>
+      <w:pPr>
+        <w:rPr>
+          <w:rFonts w:ascii="Open Sans" w:hAnsi="Open Sans" w:cs="Open Sans"/>
+          <w:color w:val="333333"/>
+          <w:shd w:val="clear" w:color="auto" w:fill="FFFFFF"/>
+        </w:rPr>
+      </w:pPr>
+      <w:r>
+        <w:rPr>
+          <w:rFonts w:ascii="Open Sans" w:hAnsi="Open Sans" w:cs="Open Sans"/>
+          <w:color w:val="333333"/>
+          <w:shd w:val="clear" w:color="auto" w:fill="FFFFFF"/>
+        </w:rPr>
+        <w:t>Requête invalide</w:t>
+      </w:r>
+      <w:r>
+        <w:rPr>
+          <w:rFonts w:ascii="Open Sans" w:hAnsi="Open Sans" w:cs="Open Sans"/>
+          <w:color w:val="333333"/>
+          <w:shd w:val="clear" w:color="auto" w:fill="FFFFFF"/>
+        </w:rPr>
+        <w:t xml:space="preserve"> (Type de requête GET)</w:t>
+      </w:r>
+      <w:r>
+        <w:rPr>
+          <w:rFonts w:ascii="Open Sans" w:hAnsi="Open Sans" w:cs="Open Sans"/>
+          <w:color w:val="333333"/>
+          <w:shd w:val="clear" w:color="auto" w:fill="FFFFFF"/>
+        </w:rPr>
+        <w:t> :</w:t>
+      </w:r>
+    </w:p>
+    <w:p>
+      <w:pPr>
+        <w:rPr>
+          <w:rFonts w:ascii="Open Sans" w:hAnsi="Open Sans" w:cs="Open Sans"/>
+          <w:color w:val="333333"/>
+          <w:shd w:val="clear" w:color="auto" w:fill="FFFFFF"/>
+        </w:rPr>
+      </w:pPr>
+      <w:r>
+        <w:rPr>
+          <w:rFonts w:ascii="Open Sans" w:hAnsi="Open Sans" w:cs="Open Sans"/>
+          <w:color w:val="333333"/>
+          <w:shd w:val="clear" w:color="auto" w:fill="FFFFFF"/>
+        </w:rPr>
+        <w:drawing>
+          <wp:inline distT="0" distB="0" distL="0" distR="0" wp14:anchorId="271F3912" wp14:editId="51352F19">
+            <wp:extent cx="5150900" cy="1467768"/>
+            <wp:effectExtent l="0" t="0" r="0" b="0"/>
+            <wp:docPr id="1247926754" name="Image 1"/>
+            <wp:cNvGraphicFramePr>
+              <a:graphicFrameLocks xmlns:a="http://schemas.openxmlformats.org/drawingml/2006/main" noChangeAspect="1"/>
+            </wp:cNvGraphicFramePr>
+            <a:graphic xmlns:a="http://schemas.openxmlformats.org/drawingml/2006/main">
+              <a:graphicData uri="http://schemas.openxmlformats.org/drawingml/2006/picture">
+                <pic:pic xmlns:pic="http://schemas.openxmlformats.org/drawingml/2006/picture">
+                  <pic:nvPicPr>
+                    <pic:cNvPr id="1247926754" name=""/>
+                    <pic:cNvPicPr/>
+                  </pic:nvPicPr>
+                  <pic:blipFill>
+                    <a:blip r:embed="rId8"/>
+                    <a:stretch>
+                      <a:fillRect/>
+                    </a:stretch>
+                  </pic:blipFill>
+                  <pic:spPr>
+                    <a:xfrm>
+                      <a:off x="0" y="0"/>
+                      <a:ext cx="5156183" cy="1469273"/>
+                    </a:xfrm>
+                    <a:prstGeom prst="rect">
+                      <a:avLst/>
+                    </a:prstGeom>
+                  </pic:spPr>
+                </pic:pic>
+              </a:graphicData>
+            </a:graphic>
+          </wp:inline>
+        </w:drawing>
+      </w:r>
+    </w:p>
+    <w:p>
+      <w:pPr>
+        <w:rPr>
+          <w:rFonts w:ascii="Open Sans" w:hAnsi="Open Sans" w:cs="Open Sans"/>
+          <w:color w:val="333333"/>
+          <w:shd w:val="clear" w:color="auto" w:fill="FFFFFF"/>
+        </w:rPr>
+      </w:pPr>
+      <w:r>
+        <w:rPr>
+          <w:rFonts w:ascii="Open Sans" w:hAnsi="Open Sans" w:cs="Open Sans"/>
+          <w:color w:val="333333"/>
+          <w:shd w:val="clear" w:color="auto" w:fill="FFFFFF"/>
+        </w:rPr>
+        <w:t>Réponse :</w:t>
+      </w:r>
+    </w:p>
+    <w:p>
+      <w:pPr>
+        <w:rPr>
+          <w:rFonts w:ascii="Open Sans" w:hAnsi="Open Sans" w:cs="Open Sans"/>
+          <w:color w:val="333333"/>
+          <w:shd w:val="clear" w:color="auto" w:fill="FFFFFF"/>
+        </w:rPr>
+      </w:pPr>
+      <w:r>
+        <w:rPr>
+          <w:rFonts w:ascii="Open Sans" w:hAnsi="Open Sans" w:cs="Open Sans"/>
+          <w:color w:val="333333"/>
+          <w:shd w:val="clear" w:color="auto" w:fill="FFFFFF"/>
+        </w:rPr>
+        <w:lastRenderedPageBreak/>
+        <w:drawing>
+          <wp:inline distT="0" distB="0" distL="0" distR="0" wp14:anchorId="36133A81" wp14:editId="4A3EAA98">
+            <wp:extent cx="4341755" cy="1329109"/>
+            <wp:effectExtent l="0" t="0" r="1905" b="4445"/>
+            <wp:docPr id="790010725" name="Image 1"/>
+            <wp:cNvGraphicFramePr>
+              <a:graphicFrameLocks xmlns:a="http://schemas.openxmlformats.org/drawingml/2006/main" noChangeAspect="1"/>
+            </wp:cNvGraphicFramePr>
+            <a:graphic xmlns:a="http://schemas.openxmlformats.org/drawingml/2006/main">
+              <a:graphicData uri="http://schemas.openxmlformats.org/drawingml/2006/picture">
+                <pic:pic xmlns:pic="http://schemas.openxmlformats.org/drawingml/2006/picture">
+                  <pic:nvPicPr>
+                    <pic:cNvPr id="790010725" name=""/>
+                    <pic:cNvPicPr/>
+                  </pic:nvPicPr>
+                  <pic:blipFill>
+                    <a:blip r:embed="rId9"/>
+                    <a:stretch>
+                      <a:fillRect/>
+                    </a:stretch>
+                  </pic:blipFill>
+                  <pic:spPr>
+                    <a:xfrm>
+                      <a:off x="0" y="0"/>
+                      <a:ext cx="4364265" cy="1336000"/>
+                    </a:xfrm>
+                    <a:prstGeom prst="rect">
+                      <a:avLst/>
+                    </a:prstGeom>
+                  </pic:spPr>
+                </pic:pic>
+              </a:graphicData>
+            </a:graphic>
+          </wp:inline>
+        </w:drawing>
+      </w:r>
+    </w:p>
+    <w:p>
+      <w:pPr>
+        <w:rPr>
+          <w:rFonts w:ascii="Open Sans" w:hAnsi="Open Sans" w:cs="Open Sans"/>
+          <w:color w:val="333333"/>
+          <w:shd w:val="clear" w:color="auto" w:fill="FFFFFF"/>
+        </w:rPr>
+      </w:pPr>
+      <w:r>
+        <w:rPr>
+          <w:rFonts w:ascii="Open Sans" w:hAnsi="Open Sans" w:cs="Open Sans"/>
+          <w:color w:val="333333"/>
+          <w:shd w:val="clear" w:color="auto" w:fill="FFFFFF"/>
+        </w:rPr>
+        <w:t>Requête invalide (Le format d</w:t>
+      </w:r>
+      <w:r>
+        <w:rPr>
+          <w:rFonts w:ascii="Open Sans" w:hAnsi="Open Sans" w:cs="Open Sans"/>
+          <w:color w:val="333333"/>
+          <w:shd w:val="clear" w:color="auto" w:fill="FFFFFF"/>
+        </w:rPr>
+        <w:t>u body est TEXT) :</w:t>
+      </w:r>
+    </w:p>
+    <w:p>
+      <w:pPr>
+        <w:rPr>
+          <w:rFonts w:ascii="Open Sans" w:hAnsi="Open Sans" w:cs="Open Sans"/>
+          <w:color w:val="333333"/>
+          <w:shd w:val="clear" w:color="auto" w:fill="FFFFFF"/>
+        </w:rPr>
+      </w:pPr>
+      <w:r>
+        <w:rPr>
+          <w:rFonts w:ascii="Open Sans" w:hAnsi="Open Sans" w:cs="Open Sans"/>
+          <w:color w:val="333333"/>
+          <w:shd w:val="clear" w:color="auto" w:fill="FFFFFF"/>
+        </w:rPr>
+        <w:drawing>
+          <wp:inline distT="0" distB="0" distL="0" distR="0" wp14:anchorId="1FB0BBE3" wp14:editId="4E9A40B0">
+            <wp:extent cx="4695552" cy="1447252"/>
+            <wp:effectExtent l="0" t="0" r="0" b="635"/>
+            <wp:docPr id="194574403" name="Image 1"/>
+            <wp:cNvGraphicFramePr>
+              <a:graphicFrameLocks xmlns:a="http://schemas.openxmlformats.org/drawingml/2006/main" noChangeAspect="1"/>
+            </wp:cNvGraphicFramePr>
+            <a:graphic xmlns:a="http://schemas.openxmlformats.org/drawingml/2006/main">
+              <a:graphicData uri="http://schemas.openxmlformats.org/drawingml/2006/picture">
+                <pic:pic xmlns:pic="http://schemas.openxmlformats.org/drawingml/2006/picture">
+                  <pic:nvPicPr>
+                    <pic:cNvPr id="194574403" name=""/>
+                    <pic:cNvPicPr/>
+                  </pic:nvPicPr>
+                  <pic:blipFill>
+                    <a:blip r:embed="rId10"/>
+                    <a:stretch>
+                      <a:fillRect/>
+                    </a:stretch>
+                  </pic:blipFill>
+                  <pic:spPr>
+                    <a:xfrm>
+                      <a:off x="0" y="0"/>
+                      <a:ext cx="4731335" cy="1458281"/>
+                    </a:xfrm>
+                    <a:prstGeom prst="rect">
+                      <a:avLst/>
+                    </a:prstGeom>
+                  </pic:spPr>
+                </pic:pic>
+              </a:graphicData>
+            </a:graphic>
+          </wp:inline>
+        </w:drawing>
+      </w:r>
+    </w:p>
+    <w:p>
+      <w:pPr>
+        <w:rPr>
+          <w:rFonts w:ascii="Open Sans" w:hAnsi="Open Sans" w:cs="Open Sans"/>
+          <w:color w:val="333333"/>
+          <w:shd w:val="clear" w:color="auto" w:fill="FFFFFF"/>
+        </w:rPr>
+      </w:pPr>
+      <w:r>
+        <w:rPr>
+          <w:rFonts w:ascii="Open Sans" w:hAnsi="Open Sans" w:cs="Open Sans"/>
+          <w:color w:val="333333"/>
+          <w:shd w:val="clear" w:color="auto" w:fill="FFFFFF"/>
+        </w:rPr>
+        <w:t xml:space="preserve"> </w:t>
+      </w:r>
+      <w:r>
+        <w:rPr>
+          <w:rFonts w:ascii="Open Sans" w:hAnsi="Open Sans" w:cs="Open Sans"/>
+          <w:color w:val="333333"/>
+          <w:shd w:val="clear" w:color="auto" w:fill="FFFFFF"/>
+        </w:rPr>
+        <w:t>Réponse :</w:t>
+      </w:r>
+    </w:p>
+    <w:p>
+      <w:pPr>
+        <w:rPr>
+          <w:rFonts w:ascii="Open Sans" w:hAnsi="Open Sans" w:cs="Open Sans"/>
+          <w:color w:val="333333"/>
+          <w:shd w:val="clear" w:color="auto" w:fill="FFFFFF"/>
+        </w:rPr>
+      </w:pPr>
+      <w:r>
+        <w:rPr>
+          <w:rFonts w:ascii="Open Sans" w:hAnsi="Open Sans" w:cs="Open Sans"/>
+          <w:color w:val="333333"/>
+          <w:shd w:val="clear" w:color="auto" w:fill="FFFFFF"/>
+        </w:rPr>
+        <w:drawing>
+          <wp:inline distT="0" distB="0" distL="0" distR="0" wp14:anchorId="4098C0AB" wp14:editId="397D61B3">
+            <wp:extent cx="3822060" cy="1490663"/>
+            <wp:effectExtent l="0" t="0" r="7620" b="0"/>
+            <wp:docPr id="1375153584" name="Image 1"/>
+            <wp:cNvGraphicFramePr>
+              <a:graphicFrameLocks xmlns:a="http://schemas.openxmlformats.org/drawingml/2006/main" noChangeAspect="1"/>
+            </wp:cNvGraphicFramePr>
+            <a:graphic xmlns:a="http://schemas.openxmlformats.org/drawingml/2006/main">
+              <a:graphicData uri="http://schemas.openxmlformats.org/drawingml/2006/picture">
+                <pic:pic xmlns:pic="http://schemas.openxmlformats.org/drawingml/2006/picture">
+                  <pic:nvPicPr>
+                    <pic:cNvPr id="1375153584" name=""/>
+                    <pic:cNvPicPr/>
+                  </pic:nvPicPr>
+                  <pic:blipFill>
+                    <a:blip r:embed="rId11"/>
+                    <a:stretch>
+                      <a:fillRect/>
+                    </a:stretch>
+                  </pic:blipFill>
+                  <pic:spPr>
+                    <a:xfrm>
+                      <a:off x="0" y="0"/>
+                      <a:ext cx="3845256" cy="1499710"/>
+                    </a:xfrm>
+                    <a:prstGeom prst="rect">
+                      <a:avLst/>
+                    </a:prstGeom>
+                  </pic:spPr>
+                </pic:pic>
+              </a:graphicData>
+            </a:graphic>
+          </wp:inline>
+        </w:drawing>
+      </w:r>
+    </w:p>
+    <w:p>
+      <w:pPr>
+        <w:pStyle w:val="Titre1"/>
         <w:rPr>
           <w:sz w:val="28"/>
           <w:szCs w:val="28"/>
+          <w:lang w:val="en-CA"/>
         </w:rPr>
       </w:pPr>
       <w:r>
         <w:rPr>
           <w:sz w:val="28"/>
           <w:szCs w:val="28"/>
-        </w:rPr>
-        <w:t xml:space="preserve">Lien vers la base de données MongoDB Atlas </w:t>
-      </w:r>
-    </w:p>
-    <w:p>
-      <w:r>
-        <w:t xml:space="preserve">Le mot de passe à </w:t>
-      </w:r>
-      <w:r>
-        <w:t>mettre dans le lien</w:t>
-      </w:r>
-      <w:r>
-        <w:t xml:space="preserve"> pour la </w:t>
-      </w:r>
-      <w:r>
-        <w:t>connexion</w:t>
-      </w:r>
-      <w:r>
-        <w:t xml:space="preserve"> avec le Compass est : </w:t>
-      </w:r>
-      <w:r>
-        <w:rPr>
-          <w:b/>
-          <w:bCs/>
-        </w:rPr>
-        <w:t>cegep</w:t>
-      </w:r>
-      <w:r>
-        <w:rPr>
-          <w:b/>
-          <w:bCs/>
-        </w:rPr>
-        <w:t>2</w:t>
-      </w:r>
-    </w:p>
-    <w:p>
-      <w:pPr>
+          <w:lang w:val="en-CA"/>
+        </w:rPr>
+        <w:t>Docker</w:t>
+      </w:r>
+    </w:p>
+    <w:p>
+      <w:pPr>
+        <w:pStyle w:val="Titre1"/>
         <w:rPr>
           <w:sz w:val="28"/>
           <w:szCs w:val="28"/>
+          <w:lang w:val="en-CA"/>
         </w:rPr>
       </w:pPr>
       <w:r>
         <w:rPr>
           <w:sz w:val="28"/>
           <w:szCs w:val="28"/>
+          <w:lang w:val="en-CA"/>
+        </w:rPr>
+        <w:t>MongoDb</w:t>
+      </w:r>
+    </w:p>
+    <w:p>
+      <w:pPr>
+        <w:pStyle w:val="Titre1"/>
+        <w:rPr>
+          <w:sz w:val="28"/>
+          <w:szCs w:val="28"/>
+          <w:lang w:val="en-CA"/>
+        </w:rPr>
+      </w:pPr>
+      <w:r>
+        <w:rPr>
+          <w:sz w:val="28"/>
+          <w:szCs w:val="28"/>
+          <w:lang w:val="en-CA"/>
         </w:rPr>
         <w:t>Conclusion</w:t>
       </w:r>
     </w:p>
     <w:p>
-      <w:r>
-        <w:t xml:space="preserve">En conclusion, les différents outils </w:t>
-      </w:r>
-      <w:r>
-        <w:t>de web scrapping ont été difficile</w:t>
-      </w:r>
-      <w:r>
-        <w:t>s</w:t>
-      </w:r>
-      <w:r>
-        <w:t xml:space="preserve"> </w:t>
-      </w:r>
-      <w:r>
-        <w:t xml:space="preserve">à </w:t>
-      </w:r>
-      <w:r>
-        <w:t>utiliser</w:t>
-      </w:r>
-      <w:r>
-        <w:t>. Nous avons</w:t>
-      </w:r>
-      <w:r>
-        <w:t xml:space="preserve"> essayé plusieurs d’entre eux</w:t>
-      </w:r>
-      <w:r>
-        <w:t>,</w:t>
-      </w:r>
-      <w:r>
-        <w:t xml:space="preserve"> notamment </w:t>
-      </w:r>
-      <w:r>
-        <w:t>web scrapper</w:t>
-      </w:r>
-      <w:r>
-        <w:t xml:space="preserve">, </w:t>
-      </w:r>
-      <w:r>
-        <w:t>instant data scrapper</w:t>
-      </w:r>
-      <w:r>
-        <w:t xml:space="preserve"> </w:t>
-      </w:r>
-      <w:r>
-        <w:t xml:space="preserve">mais sans </w:t>
-      </w:r>
-      <w:r>
-        <w:t>succès.</w:t>
-      </w:r>
-      <w:r>
-        <w:t xml:space="preserve"> </w:t>
-      </w:r>
-      <w:r>
-        <w:t>F</w:t>
-      </w:r>
-      <w:r>
-        <w:t>inalement</w:t>
-      </w:r>
-      <w:r>
-        <w:t>,</w:t>
-      </w:r>
-      <w:r>
-        <w:t xml:space="preserve"> </w:t>
-      </w:r>
-      <w:r>
-        <w:t>n</w:t>
-      </w:r>
-      <w:r>
-        <w:t xml:space="preserve">otre choix s’est </w:t>
-      </w:r>
-      <w:r>
-        <w:t xml:space="preserve">porté </w:t>
-      </w:r>
-      <w:r>
-        <w:t xml:space="preserve">sur </w:t>
-      </w:r>
-      <w:r>
-        <w:t>O</w:t>
-      </w:r>
-      <w:r>
-        <w:t>ct</w:t>
-      </w:r>
-      <w:r>
-        <w:t>o</w:t>
-      </w:r>
-      <w:r>
-        <w:t>p</w:t>
-      </w:r>
-      <w:r>
-        <w:t>ar</w:t>
-      </w:r>
-      <w:r>
-        <w:t>s</w:t>
-      </w:r>
-      <w:r>
-        <w:t>e</w:t>
-      </w:r>
-      <w:r>
-        <w:t xml:space="preserve"> car il avait ce que nous recherchions c’est-à-dire l</w:t>
-      </w:r>
-      <w:r>
-        <w:t>’accès</w:t>
-      </w:r>
-      <w:r>
-        <w:t xml:space="preserve"> à un grand</w:t>
-      </w:r>
-      <w:r>
-        <w:t xml:space="preserve"> nombre de données à exploit</w:t>
-      </w:r>
-      <w:r>
-        <w:t>er</w:t>
-      </w:r>
-      <w:r>
-        <w:t xml:space="preserve"> ains</w:t>
-      </w:r>
-      <w:r>
-        <w:t xml:space="preserve">i qu’un formatage adapté à nos </w:t>
-      </w:r>
-      <w:r>
-        <w:lastRenderedPageBreak/>
-        <w:t>besoins</w:t>
-      </w:r>
-      <w:r>
-        <w:t xml:space="preserve">. </w:t>
-      </w:r>
-      <w:r>
-        <w:t>Cependant</w:t>
-      </w:r>
-      <w:r>
-        <w:t>,</w:t>
-      </w:r>
-      <w:r>
-        <w:t xml:space="preserve"> cet outil n’a pas été facile pour la mise en place de</w:t>
-      </w:r>
-      <w:r>
-        <w:t xml:space="preserve"> </w:t>
-      </w:r>
-      <w:r>
-        <w:t xml:space="preserve">l’arborescence afin de récupérer les données en fonction de leur </w:t>
-      </w:r>
-      <w:r>
-        <w:t>catégorie.</w:t>
-      </w:r>
-      <w:r>
-        <w:t xml:space="preserve"> </w:t>
-      </w:r>
-      <w:r>
-        <w:t>Mais en quelques minutes nous avions eu de nombreuses données à exploiter</w:t>
-      </w:r>
-      <w:r>
-        <w:t xml:space="preserve">. De plus en ce qui concerne </w:t>
-      </w:r>
-      <w:r>
-        <w:t>MongoDB</w:t>
-      </w:r>
-      <w:r>
-        <w:t xml:space="preserve"> </w:t>
-      </w:r>
-      <w:r>
-        <w:t>la manipulation s’est avérée plutôt facile.</w:t>
-      </w:r>
+      <w:pPr>
+        <w:rPr>
+          <w:sz w:val="28"/>
+          <w:szCs w:val="28"/>
+          <w:lang w:val="en-CA"/>
+        </w:rPr>
+      </w:pPr>
+    </w:p>
+    <w:p>
+      <w:pPr>
+        <w:rPr>
+          <w:lang w:val="en-CA"/>
+        </w:rPr>
+      </w:pPr>
     </w:p>
     <w:sectPr>
       <w:pgSz w:w="12240" w:h="15840"/>

</xml_diff>